<commit_message>
Adressed Issues: 15965, 15976, 16269, 16340, 16354, 16404, 16405, 16564, 16565, 16655, 16885, 17048, 17064, 17066, 17067, 17337
</commit_message>
<xml_diff>
--- a/docs/dds-psm-cxx-ftf-report-v1.0.docx
+++ b/docs/dds-psm-cxx-ftf-report-v1.0.docx
@@ -3535,8 +3535,6 @@
           <w:szCs w:val="22"/>
         </w:rPr>
       </w:pPr>
-      <w:bookmarkStart w:id="10" w:name="_GoBack"/>
-      <w:bookmarkEnd w:id="10"/>
     </w:p>
     <w:p>
       <w:pPr>
@@ -3986,8 +3984,8 @@
           <w:szCs w:val="22"/>
         </w:rPr>
       </w:pPr>
-      <w:bookmarkStart w:id="11" w:name="_Toc178327464"/>
-      <w:bookmarkStart w:id="12" w:name="Issue16338"/>
+      <w:bookmarkStart w:id="10" w:name="_Toc178327464"/>
+      <w:bookmarkStart w:id="11" w:name="Issue16338"/>
     </w:p>
     <w:p>
       <w:pPr>
@@ -4177,9 +4175,9 @@
       <w:r>
         <w:t>Issue 16338: Compilation errors on Visual Studio 2008/2010</w:t>
       </w:r>
-      <w:bookmarkEnd w:id="11"/>
-    </w:p>
-    <w:bookmarkEnd w:id="12"/>
+      <w:bookmarkEnd w:id="10"/>
+    </w:p>
+    <w:bookmarkEnd w:id="11"/>
     <w:p>
       <w:pPr>
         <w:rPr>
@@ -4527,8 +4525,8 @@
         </w:rPr>
         <w:t>The private constructor of SampleRejectedStatus in dds-psm-cxx-read-only\src\hpp\dds\core\status\State.hpp needs a typecast to avoid compilation errors on Visual studio versions of STL.   The following constructor can’t be called due to ambiguous overloads of bistset&lt;N&gt; constructors.   private: SampleRejectedState(uint32_t s) : MaskType(s) { }    Proposed solution: Change the call to the base constructor to include an explicit static_cast to int.    private: SampleRejectedState(uint32_t s) : MaskType(static_cast&lt;int&gt;(s)) { }</w:t>
       </w:r>
-      <w:bookmarkStart w:id="13" w:name="_Toc178327465"/>
-      <w:bookmarkStart w:id="14" w:name="Issue16339"/>
+      <w:bookmarkStart w:id="12" w:name="_Toc178327465"/>
+      <w:bookmarkStart w:id="13" w:name="Issue16339"/>
     </w:p>
     <w:p>
       <w:pPr>
@@ -4827,9 +4825,9 @@
       <w:r>
         <w:t xml:space="preserve">Issue 16339: Improving usability of Reference&lt;DELEGATE&gt; class </w:t>
       </w:r>
-      <w:bookmarkEnd w:id="13"/>
-    </w:p>
-    <w:bookmarkEnd w:id="14"/>
+      <w:bookmarkEnd w:id="12"/>
+    </w:p>
+    <w:bookmarkEnd w:id="13"/>
     <w:p>
       <w:pPr>
         <w:rPr>
@@ -5441,8 +5439,8 @@
           <w:szCs w:val="22"/>
         </w:rPr>
       </w:pPr>
-      <w:bookmarkStart w:id="15" w:name="_Toc178327466"/>
-      <w:bookmarkStart w:id="16" w:name="Issue16340"/>
+      <w:bookmarkStart w:id="14" w:name="_Toc178327466"/>
+      <w:bookmarkStart w:id="15" w:name="Issue16340"/>
       <w:r>
         <w:rPr>
           <w:rFonts w:asciiTheme="majorHAnsi" w:eastAsia="Times New Roman" w:hAnsiTheme="majorHAnsi" w:cs="Times New Roman"/>
@@ -5728,9 +5726,9 @@
       <w:r>
         <w:t>Issue 16340: Fixing bugs and improving usability of the InstanceHandle&lt;D&gt; class</w:t>
       </w:r>
-      <w:bookmarkEnd w:id="15"/>
-    </w:p>
-    <w:bookmarkEnd w:id="16"/>
+      <w:bookmarkEnd w:id="14"/>
+    </w:p>
+    <w:bookmarkEnd w:id="15"/>
     <w:p>
       <w:pPr>
         <w:rPr>
@@ -6342,8 +6340,8 @@
           <w:szCs w:val="22"/>
         </w:rPr>
       </w:pPr>
-      <w:bookmarkStart w:id="17" w:name="_Toc178327467"/>
-      <w:bookmarkStart w:id="18" w:name="Issue16354"/>
+      <w:bookmarkStart w:id="16" w:name="_Toc178327467"/>
+      <w:bookmarkStart w:id="17" w:name="Issue16354"/>
     </w:p>
     <w:p>
       <w:pPr>
@@ -7329,9 +7327,9 @@
       <w:r>
         <w:t>Issue 16354: Inheritance via dominance warning on Visual Studio</w:t>
       </w:r>
-      <w:bookmarkEnd w:id="17"/>
-    </w:p>
-    <w:bookmarkEnd w:id="18"/>
+      <w:bookmarkEnd w:id="16"/>
+    </w:p>
+    <w:bookmarkEnd w:id="17"/>
     <w:p>
       <w:pPr>
         <w:rPr>
@@ -7617,8 +7615,8 @@
           <w:szCs w:val="32"/>
         </w:rPr>
       </w:pPr>
-      <w:bookmarkStart w:id="19" w:name="_Toc178327468"/>
-      <w:bookmarkStart w:id="20" w:name="Issue16374"/>
+      <w:bookmarkStart w:id="18" w:name="_Toc178327468"/>
+      <w:bookmarkStart w:id="19" w:name="Issue16374"/>
       <w:r>
         <w:br w:type="page"/>
       </w:r>
@@ -7630,9 +7628,9 @@
       <w:r>
         <w:t>Issue 16374: Use traits for topic/datareader/datawriter</w:t>
       </w:r>
-      <w:bookmarkEnd w:id="19"/>
-    </w:p>
-    <w:bookmarkEnd w:id="20"/>
+      <w:bookmarkEnd w:id="18"/>
+    </w:p>
+    <w:bookmarkEnd w:id="19"/>
     <w:p>
       <w:pPr>
         <w:rPr>
@@ -7946,7 +7944,7 @@
         </w:rPr>
         <w:t>Actions taken:</w:t>
       </w:r>
-      <w:bookmarkStart w:id="21" w:name="Issue16401"/>
+      <w:bookmarkStart w:id="20" w:name="Issue16401"/>
     </w:p>
     <w:p>
       <w:pPr>
@@ -8047,7 +8045,7 @@
           <w:szCs w:val="32"/>
         </w:rPr>
       </w:pPr>
-      <w:bookmarkStart w:id="22" w:name="_Toc178327469"/>
+      <w:bookmarkStart w:id="21" w:name="_Toc178327469"/>
       <w:r>
         <w:br w:type="page"/>
       </w:r>
@@ -8059,9 +8057,9 @@
       <w:r>
         <w:t xml:space="preserve">Issue 16401: Portable exception-safety guarantees for DDS C++ PSM </w:t>
       </w:r>
-      <w:bookmarkEnd w:id="22"/>
-    </w:p>
-    <w:bookmarkEnd w:id="21"/>
+      <w:bookmarkEnd w:id="21"/>
+    </w:p>
+    <w:bookmarkEnd w:id="20"/>
     <w:p>
       <w:pPr>
         <w:rPr>
@@ -8403,7 +8401,7 @@
         </w:rPr>
         <w:t>Actions taken:</w:t>
       </w:r>
-      <w:bookmarkStart w:id="23" w:name="Issue16402"/>
+      <w:bookmarkStart w:id="22" w:name="Issue16402"/>
     </w:p>
     <w:p>
       <w:pPr>
@@ -8426,13 +8424,13 @@
       <w:pPr>
         <w:pStyle w:val="Titre1"/>
       </w:pPr>
-      <w:bookmarkStart w:id="24" w:name="_Toc178327470"/>
+      <w:bookmarkStart w:id="23" w:name="_Toc178327470"/>
       <w:r>
         <w:t>Issue 16402: Exception safety guarantees for the DataReader API</w:t>
       </w:r>
-      <w:bookmarkEnd w:id="24"/>
-    </w:p>
-    <w:bookmarkEnd w:id="23"/>
+      <w:bookmarkEnd w:id="23"/>
+    </w:p>
+    <w:bookmarkEnd w:id="22"/>
     <w:p>
       <w:pPr>
         <w:rPr>
@@ -8928,7 +8926,7 @@
         </w:rPr>
         <w:t>Actions taken:</w:t>
       </w:r>
-      <w:bookmarkStart w:id="25" w:name="Issue16403"/>
+      <w:bookmarkStart w:id="24" w:name="Issue16403"/>
       <w:r>
         <w:rPr>
           <w:rFonts w:asciiTheme="majorHAnsi" w:eastAsia="Times New Roman" w:hAnsiTheme="majorHAnsi" w:cs="Times New Roman"/>
@@ -8950,7 +8948,7 @@
           <w:szCs w:val="32"/>
         </w:rPr>
       </w:pPr>
-      <w:bookmarkStart w:id="26" w:name="_Toc178327471"/>
+      <w:bookmarkStart w:id="25" w:name="_Toc178327471"/>
       <w:r>
         <w:br w:type="page"/>
       </w:r>
@@ -8962,9 +8960,9 @@
       <w:r>
         <w:t>Issue 16403: General Exception Safety Considerations</w:t>
       </w:r>
-      <w:bookmarkEnd w:id="26"/>
-    </w:p>
-    <w:bookmarkEnd w:id="25"/>
+      <w:bookmarkEnd w:id="25"/>
+    </w:p>
+    <w:bookmarkEnd w:id="24"/>
     <w:p>
       <w:pPr>
         <w:rPr>
@@ -9367,7 +9365,7 @@
         </w:rPr>
         <w:t>Actions taken:</w:t>
       </w:r>
-      <w:bookmarkStart w:id="27" w:name="Issue16404"/>
+      <w:bookmarkStart w:id="26" w:name="Issue16404"/>
     </w:p>
     <w:p>
       <w:pPr>
@@ -9389,7 +9387,7 @@
           <w:szCs w:val="32"/>
         </w:rPr>
       </w:pPr>
-      <w:bookmarkStart w:id="28" w:name="_Toc178327472"/>
+      <w:bookmarkStart w:id="27" w:name="_Toc178327472"/>
       <w:r>
         <w:br w:type="page"/>
       </w:r>
@@ -9401,9 +9399,9 @@
       <w:r>
         <w:t>Issue 16404: Improving usability of EntityQoS API</w:t>
       </w:r>
-      <w:bookmarkEnd w:id="28"/>
-    </w:p>
-    <w:bookmarkEnd w:id="27"/>
+      <w:bookmarkEnd w:id="27"/>
+    </w:p>
+    <w:bookmarkEnd w:id="26"/>
     <w:p>
       <w:pPr>
         <w:rPr>
@@ -9772,7 +9770,16 @@
           <w:sz w:val="22"/>
           <w:szCs w:val="22"/>
         </w:rPr>
-        <w:t xml:space="preserve">The problem raised on this issue is not a real issue for two reasons. First of all the code can be rewritten as shown below w/o requiring any change to the existing API: </w:t>
+        <w:t xml:space="preserve">The problem raised </w:t>
+      </w:r>
+      <w:r>
+        <w:rPr>
+          <w:rFonts w:asciiTheme="majorHAnsi" w:eastAsia="Times New Roman" w:hAnsiTheme="majorHAnsi" w:cs="Times New Roman"/>
+          <w:color w:val="000000"/>
+          <w:sz w:val="22"/>
+          <w:szCs w:val="22"/>
+        </w:rPr>
+        <w:t>has been addressed by equipping all the Policy classes with fluent setter methods. The example provided by this issue can now written as follows:</w:t>
       </w:r>
     </w:p>
     <w:p>
@@ -9858,7 +9865,109 @@
           <w:sz w:val="22"/>
           <w:szCs w:val="22"/>
         </w:rPr>
-        <w:t xml:space="preserve">            &lt;&lt; ResourceLimits(p, q, r);</w:t>
+        <w:t xml:space="preserve">            &lt;&lt; </w:t>
+      </w:r>
+      <w:r>
+        <w:rPr>
+          <w:rFonts w:asciiTheme="majorHAnsi" w:hAnsiTheme="majorHAnsi" w:cs="Courier"/>
+          <w:color w:val="000000"/>
+          <w:sz w:val="22"/>
+          <w:szCs w:val="22"/>
+        </w:rPr>
+        <w:t>dwqos.policy&lt;</w:t>
+      </w:r>
+      <w:r>
+        <w:rPr>
+          <w:rFonts w:asciiTheme="majorHAnsi" w:hAnsiTheme="majorHAnsi" w:cs="Courier"/>
+          <w:color w:val="000000"/>
+          <w:sz w:val="22"/>
+          <w:szCs w:val="22"/>
+        </w:rPr>
+        <w:t>ResourceLimits</w:t>
+      </w:r>
+      <w:r>
+        <w:rPr>
+          <w:rFonts w:asciiTheme="majorHAnsi" w:hAnsiTheme="majorHAnsi" w:cs="Courier"/>
+          <w:color w:val="000000"/>
+          <w:sz w:val="22"/>
+          <w:szCs w:val="22"/>
+        </w:rPr>
+        <w:t>&gt;()</w:t>
+      </w:r>
+    </w:p>
+    <w:p>
+      <w:pPr>
+        <w:rPr>
+          <w:rFonts w:asciiTheme="majorHAnsi" w:hAnsiTheme="majorHAnsi" w:cs="Courier"/>
+          <w:color w:val="000000"/>
+          <w:sz w:val="22"/>
+          <w:szCs w:val="22"/>
+        </w:rPr>
+      </w:pPr>
+      <w:r>
+        <w:rPr>
+          <w:rFonts w:asciiTheme="majorHAnsi" w:hAnsiTheme="majorHAnsi" w:cs="Courier"/>
+          <w:color w:val="000000"/>
+          <w:sz w:val="22"/>
+          <w:szCs w:val="22"/>
+        </w:rPr>
+        <w:t xml:space="preserve">                     .max_samples</w:t>
+      </w:r>
+      <w:r>
+        <w:rPr>
+          <w:rFonts w:asciiTheme="majorHAnsi" w:hAnsiTheme="majorHAnsi" w:cs="Courier"/>
+          <w:color w:val="000000"/>
+          <w:sz w:val="22"/>
+          <w:szCs w:val="22"/>
+        </w:rPr>
+        <w:t>(p</w:t>
+      </w:r>
+      <w:r>
+        <w:rPr>
+          <w:rFonts w:asciiTheme="majorHAnsi" w:hAnsiTheme="majorHAnsi" w:cs="Courier"/>
+          <w:color w:val="000000"/>
+          <w:sz w:val="22"/>
+          <w:szCs w:val="22"/>
+        </w:rPr>
+        <w:t>)</w:t>
+      </w:r>
+    </w:p>
+    <w:p>
+      <w:pPr>
+        <w:rPr>
+          <w:rFonts w:asciiTheme="majorHAnsi" w:hAnsiTheme="majorHAnsi" w:cs="Courier"/>
+          <w:color w:val="000000"/>
+          <w:sz w:val="22"/>
+          <w:szCs w:val="22"/>
+        </w:rPr>
+      </w:pPr>
+      <w:r>
+        <w:rPr>
+          <w:rFonts w:asciiTheme="majorHAnsi" w:hAnsiTheme="majorHAnsi" w:cs="Courier"/>
+          <w:color w:val="000000"/>
+          <w:sz w:val="22"/>
+          <w:szCs w:val="22"/>
+        </w:rPr>
+        <w:t xml:space="preserve">                     .max_instances(q)</w:t>
+      </w:r>
+    </w:p>
+    <w:p>
+      <w:pPr>
+        <w:rPr>
+          <w:rFonts w:asciiTheme="majorHAnsi" w:hAnsiTheme="majorHAnsi" w:cs="Courier"/>
+          <w:color w:val="000000"/>
+          <w:sz w:val="22"/>
+          <w:szCs w:val="22"/>
+        </w:rPr>
+      </w:pPr>
+      <w:r>
+        <w:rPr>
+          <w:rFonts w:asciiTheme="majorHAnsi" w:hAnsiTheme="majorHAnsi" w:cs="Courier"/>
+          <w:color w:val="000000"/>
+          <w:sz w:val="22"/>
+          <w:szCs w:val="22"/>
+        </w:rPr>
+        <w:t xml:space="preserve">                     .max_samples_per_instance(r);</w:t>
       </w:r>
     </w:p>
     <w:p>
@@ -9909,24 +10018,36 @@
           <w:szCs w:val="22"/>
         </w:rPr>
       </w:pPr>
-      <w:r>
-        <w:rPr>
-          <w:rFonts w:asciiTheme="majorHAnsi" w:eastAsia="Times New Roman" w:hAnsiTheme="majorHAnsi" w:cs="Times New Roman"/>
-          <w:color w:val="000000"/>
-          <w:sz w:val="22"/>
-          <w:szCs w:val="22"/>
-        </w:rPr>
-        <w:t xml:space="preserve">Then, the other point is that most of the QoS Policy have a single attribute and it would be strange in some cases error-prone to have a fluent interface for those. </w:t>
-      </w:r>
-      <w:r>
-        <w:rPr>
-          <w:rFonts w:asciiTheme="majorHAnsi" w:eastAsia="Times New Roman" w:hAnsiTheme="majorHAnsi" w:cs="Times New Roman"/>
-          <w:color w:val="000000"/>
-          <w:sz w:val="22"/>
-          <w:szCs w:val="22"/>
-        </w:rPr>
-        <w:t xml:space="preserve"> As such it is recommended that the issue is rejected.</w:t>
-      </w:r>
+    </w:p>
+    <w:p>
+      <w:pPr>
+        <w:rPr>
+          <w:rFonts w:asciiTheme="majorHAnsi" w:eastAsia="Times New Roman" w:hAnsiTheme="majorHAnsi" w:cs="Times New Roman"/>
+          <w:color w:val="000000"/>
+          <w:sz w:val="22"/>
+          <w:szCs w:val="22"/>
+        </w:rPr>
+      </w:pPr>
+      <w:r>
+        <w:rPr>
+          <w:rFonts w:asciiTheme="majorHAnsi" w:eastAsia="Times New Roman" w:hAnsiTheme="majorHAnsi" w:cs="Times New Roman"/>
+          <w:color w:val="000000"/>
+          <w:sz w:val="22"/>
+          <w:szCs w:val="22"/>
+        </w:rPr>
+        <w:t xml:space="preserve">The changes applied to the given policy class P is to have its setter return P&amp;. See </w:t>
+      </w:r>
+      <w:hyperlink r:id="rId21" w:history="1">
+        <w:r>
+          <w:rPr>
+            <w:rStyle w:val="Lienhypertexte"/>
+            <w:rFonts w:asciiTheme="majorHAnsi" w:eastAsia="Times New Roman" w:hAnsiTheme="majorHAnsi" w:cs="Times New Roman"/>
+            <w:sz w:val="22"/>
+            <w:szCs w:val="22"/>
+          </w:rPr>
+          <w:t>https://github.com/kydos/dds-psm-cxx/blob/master/src/hpp/dds/core/policy/TCorePolicy.hpp</w:t>
+        </w:r>
+      </w:hyperlink>
     </w:p>
     <w:p>
       <w:pPr>
@@ -9976,7 +10097,7 @@
           <w:sz w:val="22"/>
           <w:szCs w:val="22"/>
         </w:rPr>
-        <w:t>Reject</w:t>
+        <w:t>Resolved</w:t>
       </w:r>
     </w:p>
     <w:p>
@@ -10019,8 +10140,8 @@
           <w:szCs w:val="32"/>
         </w:rPr>
       </w:pPr>
-      <w:bookmarkStart w:id="29" w:name="_Toc178327473"/>
-      <w:bookmarkStart w:id="30" w:name="Issue16405"/>
+      <w:bookmarkStart w:id="28" w:name="_Toc178327473"/>
+      <w:bookmarkStart w:id="29" w:name="Issue16405"/>
       <w:r>
         <w:br w:type="page"/>
       </w:r>
@@ -10032,9 +10153,9 @@
       <w:r>
         <w:t xml:space="preserve">Issue 16405: Supporting automatic conversion from value types to delegate types </w:t>
       </w:r>
-      <w:bookmarkEnd w:id="29"/>
-    </w:p>
-    <w:bookmarkEnd w:id="30"/>
+      <w:bookmarkEnd w:id="28"/>
+    </w:p>
+    <w:bookmarkEnd w:id="29"/>
     <w:p>
       <w:pPr>
         <w:rPr>
@@ -10076,7 +10197,7 @@
         </w:rPr>
         <w:t> Real-Time Innovations (Mr. Sumant Tambe, </w:t>
       </w:r>
-      <w:hyperlink r:id="rId21" w:history="1">
+      <w:hyperlink r:id="rId22" w:history="1">
         <w:r>
           <w:rPr>
             <w:rFonts w:asciiTheme="majorHAnsi" w:eastAsia="Times New Roman" w:hAnsiTheme="majorHAnsi" w:cs="Times New Roman"/>
@@ -10355,8 +10476,10 @@
           <w:sz w:val="22"/>
           <w:szCs w:val="22"/>
         </w:rPr>
-        <w:t xml:space="preserve"> It is recommended that this issue is rejected as it would make it transparent for the user to call vendor specific extensions thus defeating one of the key purpose of the new API which is portability. The DDS-PSM-Cxx uses a syntactical market, the “-&gt;” operator to access extensions and providing an automatic conversion would provide uniform access via the “.” operator to proprietary operations.</w:t>
-      </w:r>
+        <w:t>The suggested conversion operators have been added into the Value and Reference classes.</w:t>
+      </w:r>
+      <w:bookmarkStart w:id="30" w:name="_GoBack"/>
+      <w:bookmarkEnd w:id="30"/>
     </w:p>
     <w:p>
       <w:pPr>
@@ -10516,7 +10639,7 @@
         </w:rPr>
         <w:t> Remedy IT (Mr. Johnny Willemsen, </w:t>
       </w:r>
-      <w:hyperlink r:id="rId22" w:history="1">
+      <w:hyperlink r:id="rId23" w:history="1">
         <w:r>
           <w:rPr>
             <w:rFonts w:asciiTheme="majorHAnsi" w:eastAsia="Times New Roman" w:hAnsiTheme="majorHAnsi" w:cs="Times New Roman"/>
@@ -10874,7 +10997,7 @@
         </w:rPr>
         <w:t> Real-Time Innovations (Mr. Sumant Tambe, </w:t>
       </w:r>
-      <w:hyperlink r:id="rId23" w:history="1">
+      <w:hyperlink r:id="rId24" w:history="1">
         <w:r>
           <w:rPr>
             <w:rFonts w:asciiTheme="majorHAnsi" w:eastAsia="Times New Roman" w:hAnsiTheme="majorHAnsi" w:cs="Times New Roman"/>
@@ -11710,7 +11833,7 @@
         <w:tab/>
         <w:t>Remedy IT (Mr. Johnny Willemsen, </w:t>
       </w:r>
-      <w:hyperlink r:id="rId24" w:history="1">
+      <w:hyperlink r:id="rId25" w:history="1">
         <w:r>
           <w:rPr>
             <w:rFonts w:asciiTheme="majorHAnsi" w:eastAsia="Times New Roman" w:hAnsiTheme="majorHAnsi" w:cs="Times New Roman"/>
@@ -12616,7 +12739,7 @@
         <w:tab/>
         <w:t>Remedy IT (Mr. Johnny Willemsen, </w:t>
       </w:r>
-      <w:hyperlink r:id="rId25" w:history="1">
+      <w:hyperlink r:id="rId26" w:history="1">
         <w:r>
           <w:rPr>
             <w:rFonts w:asciiTheme="majorHAnsi" w:eastAsia="Times New Roman" w:hAnsiTheme="majorHAnsi" w:cs="Times New Roman"/>
@@ -12961,7 +13084,7 @@
         <w:tab/>
         <w:t>Remedy IT (Mr. Johnny Willemsen, </w:t>
       </w:r>
-      <w:hyperlink r:id="rId26" w:history="1">
+      <w:hyperlink r:id="rId27" w:history="1">
         <w:r>
           <w:rPr>
             <w:rFonts w:asciiTheme="majorHAnsi" w:eastAsia="Times New Roman" w:hAnsiTheme="majorHAnsi" w:cs="Times New Roman"/>
@@ -14126,7 +14249,7 @@
         <w:tab/>
         <w:t xml:space="preserve">PrismTech (Dr. Angelo Corsaro, PhD., </w:t>
       </w:r>
-      <w:hyperlink r:id="rId27" w:history="1">
+      <w:hyperlink r:id="rId28" w:history="1">
         <w:r>
           <w:rPr>
             <w:rFonts w:asciiTheme="majorHAnsi" w:hAnsiTheme="majorHAnsi"/>
@@ -14508,7 +14631,7 @@
         </w:rPr>
         <w:t xml:space="preserve">Real-Time Innovations (Mr. Sumant Tambe, </w:t>
       </w:r>
-      <w:hyperlink r:id="rId28" w:history="1">
+      <w:hyperlink r:id="rId29" w:history="1">
         <w:r>
           <w:rPr>
             <w:rFonts w:asciiTheme="majorHAnsi" w:hAnsiTheme="majorHAnsi"/>
@@ -14919,7 +15042,7 @@
           <w:szCs w:val="26"/>
         </w:rPr>
       </w:pPr>
-      <w:hyperlink r:id="rId29" w:history="1">
+      <w:hyperlink r:id="rId30" w:history="1">
         <w:r>
           <w:rPr>
             <w:rStyle w:val="Lienhypertexte"/>
@@ -14939,7 +15062,7 @@
           <w:szCs w:val="26"/>
         </w:rPr>
       </w:pPr>
-      <w:hyperlink r:id="rId30" w:history="1">
+      <w:hyperlink r:id="rId31" w:history="1">
         <w:r>
           <w:rPr>
             <w:rStyle w:val="Lienhypertexte"/>
@@ -14959,7 +15082,7 @@
           <w:szCs w:val="26"/>
         </w:rPr>
       </w:pPr>
-      <w:hyperlink r:id="rId31" w:history="1">
+      <w:hyperlink r:id="rId32" w:history="1">
         <w:r>
           <w:rPr>
             <w:rStyle w:val="Lienhypertexte"/>
@@ -15112,7 +15235,7 @@
         </w:rPr>
         <w:t xml:space="preserve"> Real-Time Innovations (Mr. Sumant Tambe, </w:t>
       </w:r>
-      <w:hyperlink r:id="rId32" w:history="1">
+      <w:hyperlink r:id="rId33" w:history="1">
         <w:r>
           <w:rPr>
             <w:rFonts w:asciiTheme="majorHAnsi" w:hAnsiTheme="majorHAnsi" w:cs="Times"/>
@@ -15925,7 +16048,7 @@
         </w:rPr>
         <w:t xml:space="preserve"> PrismTech (Dr. Angelo Corsaro, PhD., </w:t>
       </w:r>
-      <w:hyperlink r:id="rId33" w:history="1">
+      <w:hyperlink r:id="rId34" w:history="1">
         <w:r>
           <w:rPr>
             <w:rFonts w:asciiTheme="majorHAnsi" w:hAnsiTheme="majorHAnsi" w:cs="Times"/>
@@ -16176,7 +16299,7 @@
         </w:rPr>
         <w:t xml:space="preserve">The missing statuses methods have been added to the DataReader. See </w:t>
       </w:r>
-      <w:hyperlink r:id="rId34" w:history="1">
+      <w:hyperlink r:id="rId35" w:history="1">
         <w:r>
           <w:rPr>
             <w:rStyle w:val="Lienhypertexte"/>
@@ -16341,7 +16464,7 @@
         </w:rPr>
         <w:t xml:space="preserve"> PrismTech (Dr. Angelo Corsaro, PhD., </w:t>
       </w:r>
-      <w:hyperlink r:id="rId35" w:history="1">
+      <w:hyperlink r:id="rId36" w:history="1">
         <w:r>
           <w:rPr>
             <w:rFonts w:asciiTheme="majorHAnsi" w:hAnsiTheme="majorHAnsi" w:cs="Times"/>
@@ -16698,7 +16821,7 @@
         </w:rPr>
         <w:t xml:space="preserve"> See </w:t>
       </w:r>
-      <w:hyperlink r:id="rId36" w:history="1">
+      <w:hyperlink r:id="rId37" w:history="1">
         <w:r>
           <w:rPr>
             <w:rStyle w:val="Lienhypertexte"/>
@@ -16722,7 +16845,7 @@
           <w:szCs w:val="26"/>
         </w:rPr>
       </w:pPr>
-      <w:hyperlink r:id="rId37" w:history="1">
+      <w:hyperlink r:id="rId38" w:history="1">
         <w:r>
           <w:rPr>
             <w:rStyle w:val="Lienhypertexte"/>
@@ -16913,7 +17036,7 @@
         </w:rPr>
         <w:t xml:space="preserve"> PrismTech (Dr. Angelo Corsaro, PhD., </w:t>
       </w:r>
-      <w:hyperlink r:id="rId38" w:history="1">
+      <w:hyperlink r:id="rId39" w:history="1">
         <w:r>
           <w:rPr>
             <w:rFonts w:asciiTheme="majorHAnsi" w:hAnsiTheme="majorHAnsi" w:cs="Times"/>
@@ -17225,7 +17348,7 @@
         </w:rPr>
         <w:t xml:space="preserve">and remove the useless ReaderQuery. See </w:t>
       </w:r>
-      <w:hyperlink r:id="rId39" w:history="1">
+      <w:hyperlink r:id="rId40" w:history="1">
         <w:r>
           <w:rPr>
             <w:rStyle w:val="Lienhypertexte"/>
@@ -17391,7 +17514,7 @@
         </w:rPr>
         <w:t xml:space="preserve"> PrismTech (Dr. Angelo Corsaro, PhD., </w:t>
       </w:r>
-      <w:hyperlink r:id="rId40" w:history="1">
+      <w:hyperlink r:id="rId41" w:history="1">
         <w:r>
           <w:rPr>
             <w:rFonts w:asciiTheme="majorHAnsi" w:hAnsiTheme="majorHAnsi" w:cs="Times"/>
@@ -17686,7 +17809,7 @@
         </w:rPr>
         <w:t xml:space="preserve">ctors identified in this issue were declared “protected”. See </w:t>
       </w:r>
-      <w:hyperlink r:id="rId41" w:history="1">
+      <w:hyperlink r:id="rId42" w:history="1">
         <w:r>
           <w:rPr>
             <w:rStyle w:val="Lienhypertexte"/>
@@ -18151,7 +18274,7 @@
         </w:rPr>
         <w:t xml:space="preserve"> PrismTech (Dr. Angelo Corsaro, PhD., </w:t>
       </w:r>
-      <w:hyperlink r:id="rId42" w:history="1">
+      <w:hyperlink r:id="rId43" w:history="1">
         <w:r>
           <w:rPr>
             <w:rFonts w:asciiTheme="majorHAnsi" w:hAnsiTheme="majorHAnsi" w:cs="Times"/>
@@ -18565,8 +18688,8 @@
       </w:pPr>
     </w:p>
     <w:sectPr>
-      <w:headerReference w:type="default" r:id="rId43"/>
-      <w:footerReference w:type="default" r:id="rId44"/>
+      <w:headerReference w:type="default" r:id="rId44"/>
+      <w:footerReference w:type="default" r:id="rId45"/>
       <w:pgSz w:w="11900" w:h="16840"/>
       <w:pgMar w:top="1417" w:right="1417" w:bottom="1417" w:left="1417" w:header="708" w:footer="708" w:gutter="0"/>
       <w:cols w:space="708"/>

</xml_diff>